<commit_message>
added new controller , fix routes and include view history
</commit_message>
<xml_diff>
--- a/C372-005_24049021_Fathima Hafsha/C372 Individual CA1 AI Interaction Journal - 24049021- Fathima Hafsha.docx
+++ b/C372-005_24049021_Fathima Hafsha/C372 Individual CA1 AI Interaction Journal - 24049021- Fathima Hafsha.docx
@@ -3082,7 +3082,6 @@
           </w:tcPr>
           <w:p>
             <w:pPr>
-              <w:jc w:val="center"/>
               <w:rPr>
                 <w:rFonts w:asciiTheme="minorHAnsi" w:hAnsiTheme="minorHAnsi" w:cstheme="minorHAnsi"/>
                 <w:color w:val="000000" w:themeColor="text1"/>
@@ -3771,7 +3770,31 @@
           <w:sz w:val="20"/>
           <w:szCs w:val="20"/>
         </w:rPr>
-        <w:t>29/10/2025</w:t>
+        <w:t>20</w:t>
+      </w:r>
+      <w:r>
+        <w:rPr>
+          <w:rFonts w:asciiTheme="minorHAnsi" w:hAnsiTheme="minorHAnsi" w:cstheme="minorHAnsi"/>
+          <w:sz w:val="20"/>
+          <w:szCs w:val="20"/>
+        </w:rPr>
+        <w:t>/1</w:t>
+      </w:r>
+      <w:r>
+        <w:rPr>
+          <w:rFonts w:asciiTheme="minorHAnsi" w:hAnsiTheme="minorHAnsi" w:cstheme="minorHAnsi"/>
+          <w:sz w:val="20"/>
+          <w:szCs w:val="20"/>
+        </w:rPr>
+        <w:t>1</w:t>
+      </w:r>
+      <w:r>
+        <w:rPr>
+          <w:rFonts w:asciiTheme="minorHAnsi" w:hAnsiTheme="minorHAnsi" w:cstheme="minorHAnsi"/>
+          <w:sz w:val="20"/>
+          <w:szCs w:val="20"/>
+        </w:rPr>
+        <w:t>/2025</w:t>
       </w:r>
       <w:r>
         <w:rPr>
@@ -3812,7 +3835,7 @@
           <w:sz w:val="20"/>
           <w:szCs w:val="20"/>
         </w:rPr>
-        <w:t>Completed</w:t>
+        <w:t>In progress</w:t>
       </w:r>
     </w:p>
     <w:p>

</xml_diff>